<commit_message>
Query for named-native Query.
@NamedNativeQueries(value = {
		@NamedNativeQuery
</commit_message>
<xml_diff>
--- a/Spring Data JPA.docx
+++ b/Spring Data JPA.docx
@@ -269,10 +269,7 @@
         </w:numPr>
       </w:pPr>
       <w:r>
-        <w:t xml:space="preserve">When we define CrudRepository, we have </w:t>
-      </w:r>
-      <w:r>
-        <w:t xml:space="preserve">to pass two parameters: </w:t>
+        <w:t xml:space="preserve">When we define CrudRepository, we have to pass two parameters: </w:t>
       </w:r>
       <w:r>
         <w:rPr>
@@ -1462,16 +1459,7 @@
           <w:color w:val="000000"/>
           <w:szCs w:val="20"/>
         </w:rPr>
-        <w:t>CrudRepository</w:t>
-      </w:r>
-      <w:r>
-        <w:rPr>
-          <w:rFonts w:cstheme="minorHAnsi"/>
-          <w:b/>
-          <w:color w:val="000000"/>
-          <w:szCs w:val="20"/>
-        </w:rPr>
-        <w:t xml:space="preserve">. </w:t>
+        <w:t xml:space="preserve">CrudRepository. </w:t>
       </w:r>
     </w:p>
     <w:p>
@@ -1789,7 +1777,7 @@
               </w:rPr>
               <w:t>Returns a </w:t>
             </w:r>
-            <w:hyperlink r:id="rId5" w:tooltip="interface in org.springframework.data.domain" w:history="1">
+            <w:hyperlink r:id="rId6" w:tooltip="interface in org.springframework.data.domain" w:history="1">
               <w:r>
                 <w:rPr>
                   <w:rStyle w:val="HTMLCode"/>
@@ -1893,17 +1881,330 @@
           <w:szCs w:val="20"/>
         </w:rPr>
       </w:pPr>
-      <w:bookmarkStart w:id="0" w:name="_GoBack"/>
-      <w:bookmarkEnd w:id="0"/>
+    </w:p>
+    <w:p>
+      <w:pPr>
+        <w:rPr>
+          <w:rFonts w:cstheme="minorHAnsi"/>
+          <w:b/>
+          <w:sz w:val="28"/>
+          <w:szCs w:val="20"/>
+        </w:rPr>
+      </w:pPr>
+      <w:r>
+        <w:rPr>
+          <w:rFonts w:cstheme="minorHAnsi"/>
+          <w:b/>
+          <w:sz w:val="32"/>
+        </w:rPr>
+        <w:t>Spring</w:t>
+      </w:r>
+      <w:r>
+        <w:rPr>
+          <w:rFonts w:cstheme="minorHAnsi"/>
+          <w:b/>
+          <w:sz w:val="28"/>
+          <w:szCs w:val="20"/>
+        </w:rPr>
+        <w:t xml:space="preserve"> Data JPA Custom Queries with Query Methods</w:t>
+      </w:r>
     </w:p>
     <w:p>
       <w:pPr>
         <w:pStyle w:val="ListParagraph"/>
+        <w:numPr>
+          <w:ilvl w:val="0"/>
+          <w:numId w:val="1"/>
+        </w:numPr>
+        <w:rPr>
+          <w:rFonts w:cstheme="minorHAnsi"/>
+          <w:szCs w:val="20"/>
+        </w:rPr>
+      </w:pPr>
+      <w:r>
+        <w:rPr>
+          <w:rFonts w:cstheme="minorHAnsi"/>
+          <w:szCs w:val="20"/>
+        </w:rPr>
+        <w:t>Spring Data JPA provides three different approaches for creating custom queries with query method:</w:t>
+      </w:r>
+    </w:p>
+    <w:p>
+      <w:pPr>
+        <w:pStyle w:val="ListParagraph"/>
+        <w:numPr>
+          <w:ilvl w:val="1"/>
+          <w:numId w:val="1"/>
+        </w:numPr>
+        <w:rPr>
+          <w:rFonts w:cstheme="minorHAnsi"/>
+          <w:szCs w:val="20"/>
+        </w:rPr>
+      </w:pPr>
+      <w:r>
+        <w:rPr>
+          <w:rFonts w:cstheme="minorHAnsi"/>
+          <w:b/>
+          <w:szCs w:val="20"/>
+        </w:rPr>
+        <w:t xml:space="preserve">Creating Database Queries From Method Names: </w:t>
+      </w:r>
+      <w:r>
+        <w:rPr>
+          <w:rFonts w:cstheme="minorHAnsi"/>
+          <w:szCs w:val="20"/>
+        </w:rPr>
+        <w:t>describe</w:t>
+      </w:r>
+      <w:r>
+        <w:rPr>
+          <w:rFonts w:cstheme="minorHAnsi"/>
+          <w:b/>
+          <w:szCs w:val="20"/>
+        </w:rPr>
+        <w:t xml:space="preserve">s </w:t>
+      </w:r>
+      <w:r>
+        <w:rPr>
+          <w:rFonts w:cstheme="minorHAnsi"/>
+          <w:szCs w:val="20"/>
+        </w:rPr>
+        <w:t>how we can crea</w:t>
+      </w:r>
+      <w:r>
+        <w:rPr>
+          <w:rFonts w:cstheme="minorHAnsi"/>
+          <w:szCs w:val="20"/>
+        </w:rPr>
+        <w:t>t</w:t>
+      </w:r>
+      <w:r>
+        <w:rPr>
+          <w:rFonts w:cstheme="minorHAnsi"/>
+          <w:szCs w:val="20"/>
+        </w:rPr>
+        <w:t>e</w:t>
+      </w:r>
+      <w:r>
+        <w:rPr>
+          <w:rFonts w:cstheme="minorHAnsi"/>
+          <w:b/>
+          <w:szCs w:val="20"/>
+        </w:rPr>
+        <w:t xml:space="preserve"> </w:t>
+      </w:r>
+      <w:r>
+        <w:rPr>
+          <w:rFonts w:cstheme="minorHAnsi"/>
+          <w:szCs w:val="20"/>
+        </w:rPr>
+        <w:t>database queries</w:t>
+      </w:r>
+      <w:r>
+        <w:rPr>
+          <w:rFonts w:cstheme="minorHAnsi"/>
+          <w:szCs w:val="20"/>
+        </w:rPr>
+        <w:t xml:space="preserve"> from the method names of our query methods.</w:t>
+      </w:r>
+    </w:p>
+    <w:p>
+      <w:pPr>
+        <w:pStyle w:val="ListParagraph"/>
+        <w:numPr>
+          <w:ilvl w:val="1"/>
+          <w:numId w:val="1"/>
+        </w:numPr>
+        <w:rPr>
+          <w:rFonts w:cstheme="minorHAnsi"/>
+          <w:szCs w:val="20"/>
+        </w:rPr>
+      </w:pPr>
+      <w:r>
+        <w:rPr>
+          <w:rFonts w:cstheme="minorHAnsi"/>
+          <w:b/>
+          <w:szCs w:val="20"/>
+        </w:rPr>
+        <w:t>Creating Database Queries f</w:t>
+      </w:r>
+      <w:r>
+        <w:rPr>
+          <w:rFonts w:cstheme="minorHAnsi"/>
+          <w:b/>
+          <w:szCs w:val="20"/>
+        </w:rPr>
+        <w:t xml:space="preserve">rom Named Queries: </w:t>
+      </w:r>
+      <w:r>
+        <w:rPr>
+          <w:rFonts w:cstheme="minorHAnsi"/>
+          <w:szCs w:val="20"/>
+        </w:rPr>
+        <w:t>describe</w:t>
+      </w:r>
+      <w:r>
+        <w:rPr>
+          <w:rFonts w:cstheme="minorHAnsi"/>
+          <w:b/>
+          <w:szCs w:val="20"/>
+        </w:rPr>
+        <w:t xml:space="preserve">s </w:t>
+      </w:r>
+      <w:r>
+        <w:rPr>
+          <w:rFonts w:cstheme="minorHAnsi"/>
+          <w:szCs w:val="20"/>
+        </w:rPr>
+        <w:t>how we can crea</w:t>
+      </w:r>
+      <w:r>
+        <w:rPr>
+          <w:rFonts w:cstheme="minorHAnsi"/>
+          <w:szCs w:val="20"/>
+        </w:rPr>
+        <w:t>t</w:t>
+      </w:r>
+      <w:r>
+        <w:rPr>
+          <w:rFonts w:cstheme="minorHAnsi"/>
+          <w:szCs w:val="20"/>
+        </w:rPr>
+        <w:t>e</w:t>
+      </w:r>
+      <w:r>
+        <w:rPr>
+          <w:rFonts w:cstheme="minorHAnsi"/>
+          <w:b/>
+          <w:szCs w:val="20"/>
+        </w:rPr>
+        <w:t xml:space="preserve"> </w:t>
+      </w:r>
+      <w:r>
+        <w:rPr>
+          <w:rFonts w:cstheme="minorHAnsi"/>
+          <w:szCs w:val="20"/>
+        </w:rPr>
+        <w:t>database queries</w:t>
+      </w:r>
+      <w:r>
+        <w:rPr>
+          <w:rFonts w:cstheme="minorHAnsi"/>
+          <w:szCs w:val="20"/>
+        </w:rPr>
+        <w:t xml:space="preserve"> by using named queries.</w:t>
+      </w:r>
+    </w:p>
+    <w:p>
+      <w:pPr>
+        <w:pStyle w:val="ListParagraph"/>
+        <w:numPr>
+          <w:ilvl w:val="1"/>
+          <w:numId w:val="1"/>
+        </w:numPr>
+        <w:rPr>
+          <w:rFonts w:cstheme="minorHAnsi"/>
+          <w:szCs w:val="20"/>
+        </w:rPr>
+      </w:pPr>
+      <w:r>
+        <w:rPr>
+          <w:rFonts w:cstheme="minorHAnsi"/>
+          <w:b/>
+          <w:szCs w:val="20"/>
+        </w:rPr>
+        <w:t xml:space="preserve">Creating Database Queries with the @Query Annotation: </w:t>
+      </w:r>
+      <w:r>
+        <w:rPr>
+          <w:rFonts w:cstheme="minorHAnsi"/>
+          <w:szCs w:val="20"/>
+        </w:rPr>
+        <w:t>describe</w:t>
+      </w:r>
+      <w:r>
+        <w:rPr>
+          <w:rFonts w:cstheme="minorHAnsi"/>
+          <w:b/>
+          <w:szCs w:val="20"/>
+        </w:rPr>
+        <w:t xml:space="preserve">s </w:t>
+      </w:r>
+      <w:r>
+        <w:rPr>
+          <w:rFonts w:cstheme="minorHAnsi"/>
+          <w:szCs w:val="20"/>
+        </w:rPr>
+        <w:t>how we can crea</w:t>
+      </w:r>
+      <w:r>
+        <w:rPr>
+          <w:rFonts w:cstheme="minorHAnsi"/>
+          <w:szCs w:val="20"/>
+        </w:rPr>
+        <w:t>t</w:t>
+      </w:r>
+      <w:r>
+        <w:rPr>
+          <w:rFonts w:cstheme="minorHAnsi"/>
+          <w:szCs w:val="20"/>
+        </w:rPr>
+        <w:t>e</w:t>
+      </w:r>
+      <w:r>
+        <w:rPr>
+          <w:rFonts w:cstheme="minorHAnsi"/>
+          <w:b/>
+          <w:szCs w:val="20"/>
+        </w:rPr>
+        <w:t xml:space="preserve"> </w:t>
+      </w:r>
+      <w:r>
+        <w:rPr>
+          <w:rFonts w:cstheme="minorHAnsi"/>
+          <w:szCs w:val="20"/>
+        </w:rPr>
+        <w:t>database queries</w:t>
+      </w:r>
+      <w:r>
+        <w:rPr>
+          <w:rFonts w:cstheme="minorHAnsi"/>
+          <w:szCs w:val="20"/>
+        </w:rPr>
+        <w:t xml:space="preserve"> by annotating our query method with the </w:t>
+      </w:r>
+      <w:r>
+        <w:rPr>
+          <w:rFonts w:cstheme="minorHAnsi"/>
+          <w:b/>
+          <w:szCs w:val="20"/>
+        </w:rPr>
+        <w:t xml:space="preserve">@Query </w:t>
+      </w:r>
+      <w:r>
+        <w:rPr>
+          <w:rFonts w:cstheme="minorHAnsi"/>
+          <w:szCs w:val="20"/>
+        </w:rPr>
+        <w:t xml:space="preserve">annotation. </w:t>
+      </w:r>
+    </w:p>
+    <w:p>
+      <w:pPr>
+        <w:pStyle w:val="ListParagraph"/>
+        <w:ind w:left="1440"/>
+        <w:rPr>
+          <w:rFonts w:cstheme="minorHAnsi"/>
+          <w:szCs w:val="20"/>
+        </w:rPr>
+      </w:pPr>
+    </w:p>
+    <w:p>
+      <w:pPr>
         <w:autoSpaceDE w:val="0"/>
         <w:autoSpaceDN w:val="0"/>
         <w:adjustRightInd w:val="0"/>
         <w:spacing w:after="0" w:line="240" w:lineRule="auto"/>
-        <w:ind w:left="1440"/>
         <w:rPr>
           <w:rFonts w:ascii="Consolas" w:hAnsi="Consolas" w:cs="Consolas"/>
           <w:sz w:val="20"/>
@@ -1917,24 +2218,861 @@
         <w:autoSpaceDN w:val="0"/>
         <w:adjustRightInd w:val="0"/>
         <w:spacing w:after="0" w:line="240" w:lineRule="auto"/>
-        <w:ind w:left="1080"/>
+        <w:rPr>
+          <w:rFonts w:cstheme="minorHAnsi"/>
+          <w:b/>
+          <w:sz w:val="24"/>
+          <w:szCs w:val="20"/>
+        </w:rPr>
+      </w:pPr>
+      <w:r>
+        <w:rPr>
+          <w:rFonts w:cstheme="minorHAnsi"/>
+          <w:b/>
+          <w:sz w:val="24"/>
+          <w:szCs w:val="20"/>
+        </w:rPr>
+        <w:t>Queries Creation</w:t>
+      </w:r>
+      <w:r>
+        <w:rPr>
+          <w:rFonts w:cstheme="minorHAnsi"/>
+          <w:b/>
+          <w:sz w:val="24"/>
+          <w:szCs w:val="20"/>
+        </w:rPr>
+        <w:t xml:space="preserve"> f</w:t>
+      </w:r>
+      <w:r>
+        <w:rPr>
+          <w:rFonts w:cstheme="minorHAnsi"/>
+          <w:b/>
+          <w:sz w:val="24"/>
+          <w:szCs w:val="20"/>
+        </w:rPr>
+        <w:t>rom Method Names:</w:t>
+      </w:r>
+    </w:p>
+    <w:p>
+      <w:pPr>
+        <w:pStyle w:val="ListParagraph"/>
+        <w:numPr>
+          <w:ilvl w:val="0"/>
+          <w:numId w:val="1"/>
+        </w:numPr>
+        <w:autoSpaceDE w:val="0"/>
+        <w:autoSpaceDN w:val="0"/>
+        <w:adjustRightInd w:val="0"/>
+        <w:spacing w:after="0" w:line="240" w:lineRule="auto"/>
         <w:rPr>
           <w:rFonts w:ascii="Consolas" w:hAnsi="Consolas" w:cs="Consolas"/>
-          <w:sz w:val="20"/>
-          <w:szCs w:val="20"/>
-        </w:rPr>
-      </w:pPr>
-    </w:p>
-    <w:p>
-      <w:pPr>
-        <w:ind w:left="2160"/>
-      </w:pPr>
+          <w:sz w:val="28"/>
+          <w:szCs w:val="20"/>
+        </w:rPr>
+      </w:pPr>
+      <w:r>
+        <w:rPr>
+          <w:rFonts w:cstheme="minorHAnsi"/>
+          <w:szCs w:val="20"/>
+        </w:rPr>
+        <w:t>Spring Data JPA has a built in query creation mechanism which can be used for parsing queries straight from the method name of a query method.</w:t>
+      </w:r>
+    </w:p>
+    <w:p>
+      <w:pPr>
+        <w:pStyle w:val="ListParagraph"/>
+        <w:numPr>
+          <w:ilvl w:val="0"/>
+          <w:numId w:val="1"/>
+        </w:numPr>
+        <w:autoSpaceDE w:val="0"/>
+        <w:autoSpaceDN w:val="0"/>
+        <w:adjustRightInd w:val="0"/>
+        <w:spacing w:after="0" w:line="240" w:lineRule="auto"/>
+        <w:rPr>
+          <w:rFonts w:ascii="Consolas" w:hAnsi="Consolas" w:cs="Consolas"/>
+          <w:sz w:val="28"/>
+          <w:szCs w:val="20"/>
+        </w:rPr>
+      </w:pPr>
+      <w:r>
+        <w:rPr>
+          <w:rFonts w:cstheme="minorHAnsi"/>
+          <w:szCs w:val="20"/>
+        </w:rPr>
+        <w:t>This mechanism first removes common prefixes from method name</w:t>
+      </w:r>
+      <w:r>
+        <w:rPr>
+          <w:rFonts w:cstheme="minorHAnsi"/>
+          <w:szCs w:val="20"/>
+        </w:rPr>
+        <w:t xml:space="preserve"> and parses the constraint of the query from rest of the method name.</w:t>
+      </w:r>
+    </w:p>
+    <w:p>
+      <w:pPr>
+        <w:pStyle w:val="ListParagraph"/>
+        <w:numPr>
+          <w:ilvl w:val="0"/>
+          <w:numId w:val="1"/>
+        </w:numPr>
+        <w:autoSpaceDE w:val="0"/>
+        <w:autoSpaceDN w:val="0"/>
+        <w:adjustRightInd w:val="0"/>
+        <w:spacing w:after="0" w:line="240" w:lineRule="auto"/>
+        <w:rPr>
+          <w:rFonts w:ascii="Consolas" w:hAnsi="Consolas" w:cs="Consolas"/>
+          <w:sz w:val="28"/>
+          <w:szCs w:val="20"/>
+        </w:rPr>
+      </w:pPr>
+      <w:r>
+        <w:rPr>
+          <w:rFonts w:cstheme="minorHAnsi"/>
+          <w:szCs w:val="20"/>
+        </w:rPr>
+        <w:t xml:space="preserve">The query builder mechanism is described with more details in the </w:t>
+      </w:r>
+      <w:r>
+        <w:rPr>
+          <w:rFonts w:cstheme="minorHAnsi"/>
+          <w:b/>
+          <w:szCs w:val="20"/>
+        </w:rPr>
+        <w:t>Defining Query</w:t>
+      </w:r>
+      <w:r>
+        <w:rPr>
+          <w:rFonts w:cstheme="minorHAnsi"/>
+          <w:szCs w:val="20"/>
+        </w:rPr>
+        <w:t xml:space="preserve"> </w:t>
+      </w:r>
+      <w:r>
+        <w:rPr>
+          <w:rFonts w:cstheme="minorHAnsi"/>
+          <w:b/>
+          <w:szCs w:val="20"/>
+        </w:rPr>
+        <w:t>Method</w:t>
+      </w:r>
+      <w:r>
+        <w:rPr>
+          <w:rFonts w:cstheme="minorHAnsi"/>
+          <w:b/>
+          <w:szCs w:val="20"/>
+        </w:rPr>
+        <w:t xml:space="preserve"> Subsection of Spring Data JPA reference documentation.</w:t>
+      </w:r>
+    </w:p>
+    <w:p>
+      <w:pPr>
+        <w:pStyle w:val="ListParagraph"/>
+        <w:numPr>
+          <w:ilvl w:val="0"/>
+          <w:numId w:val="1"/>
+        </w:numPr>
+        <w:autoSpaceDE w:val="0"/>
+        <w:autoSpaceDN w:val="0"/>
+        <w:adjustRightInd w:val="0"/>
+        <w:spacing w:after="0" w:line="240" w:lineRule="auto"/>
+        <w:rPr>
+          <w:rFonts w:ascii="Consolas" w:hAnsi="Consolas" w:cs="Consolas"/>
+          <w:sz w:val="28"/>
+          <w:szCs w:val="20"/>
+        </w:rPr>
+      </w:pPr>
+      <w:r>
+        <w:rPr>
+          <w:rFonts w:cstheme="minorHAnsi"/>
+          <w:szCs w:val="20"/>
+        </w:rPr>
+        <w:t xml:space="preserve">Using this approach is quite simple. All we have to do is to ensure that the method name of our repository interface are created by combining the property names of an entity object and the </w:t>
+      </w:r>
+      <w:r>
+        <w:rPr>
+          <w:rFonts w:cstheme="minorHAnsi"/>
+          <w:b/>
+          <w:szCs w:val="20"/>
+        </w:rPr>
+        <w:t>Supported Keywords</w:t>
+      </w:r>
+      <w:r>
+        <w:rPr>
+          <w:rFonts w:cstheme="minorHAnsi"/>
+          <w:szCs w:val="20"/>
+        </w:rPr>
+        <w:t xml:space="preserve">. </w:t>
+      </w:r>
+    </w:p>
+    <w:p>
+      <w:pPr>
+        <w:pStyle w:val="ListParagraph"/>
+        <w:numPr>
+          <w:ilvl w:val="0"/>
+          <w:numId w:val="1"/>
+        </w:numPr>
+        <w:autoSpaceDE w:val="0"/>
+        <w:autoSpaceDN w:val="0"/>
+        <w:adjustRightInd w:val="0"/>
+        <w:spacing w:after="0" w:line="240" w:lineRule="auto"/>
+        <w:rPr>
+          <w:rFonts w:ascii="Consolas" w:hAnsi="Consolas" w:cs="Consolas"/>
+          <w:sz w:val="28"/>
+          <w:szCs w:val="20"/>
+        </w:rPr>
+      </w:pPr>
+      <w:r>
+        <w:rPr>
+          <w:rFonts w:cstheme="minorHAnsi"/>
+          <w:szCs w:val="20"/>
+        </w:rPr>
+        <w:t xml:space="preserve">The </w:t>
+      </w:r>
+      <w:r>
+        <w:rPr>
+          <w:rFonts w:cstheme="minorHAnsi"/>
+          <w:b/>
+          <w:szCs w:val="20"/>
+        </w:rPr>
+        <w:t xml:space="preserve">Query Creation Subsection of the Spring Data JPA </w:t>
+      </w:r>
+      <w:r>
+        <w:rPr>
+          <w:rFonts w:cstheme="minorHAnsi"/>
+          <w:b/>
+          <w:szCs w:val="20"/>
+        </w:rPr>
+        <w:t xml:space="preserve">reference documentation </w:t>
+      </w:r>
+      <w:r>
+        <w:rPr>
+          <w:rFonts w:cstheme="minorHAnsi"/>
+          <w:szCs w:val="20"/>
+        </w:rPr>
+        <w:t>has nice examples concerning the usages of supported keyword.</w:t>
+      </w:r>
+    </w:p>
+    <w:p>
+      <w:pPr>
+        <w:pStyle w:val="ListParagraph"/>
+        <w:numPr>
+          <w:ilvl w:val="0"/>
+          <w:numId w:val="1"/>
+        </w:numPr>
+        <w:autoSpaceDE w:val="0"/>
+        <w:autoSpaceDN w:val="0"/>
+        <w:adjustRightInd w:val="0"/>
+        <w:spacing w:after="0" w:line="240" w:lineRule="auto"/>
+        <w:rPr>
+          <w:rFonts w:ascii="Consolas" w:hAnsi="Consolas" w:cs="Consolas"/>
+          <w:sz w:val="28"/>
+          <w:szCs w:val="20"/>
+        </w:rPr>
+      </w:pPr>
+      <w:hyperlink r:id="rId7" w:anchor="repositories.query-methods" w:history="1">
+        <w:r>
+          <w:rPr>
+            <w:rStyle w:val="Hyperlink"/>
+          </w:rPr>
+          <w:t>https://docs.spring.io/spring-data/jpa/docs/current/reference/html/#repositories.query-methods</w:t>
+        </w:r>
+      </w:hyperlink>
+    </w:p>
+    <w:p>
+      <w:pPr>
+        <w:autoSpaceDE w:val="0"/>
+        <w:autoSpaceDN w:val="0"/>
+        <w:adjustRightInd w:val="0"/>
+        <w:spacing w:after="0" w:line="240" w:lineRule="auto"/>
+        <w:rPr>
+          <w:rFonts w:ascii="Consolas" w:hAnsi="Consolas" w:cs="Consolas"/>
+          <w:sz w:val="28"/>
+          <w:szCs w:val="20"/>
+        </w:rPr>
+      </w:pPr>
+    </w:p>
+    <w:p>
+      <w:pPr>
+        <w:autoSpaceDE w:val="0"/>
+        <w:autoSpaceDN w:val="0"/>
+        <w:adjustRightInd w:val="0"/>
+        <w:spacing w:after="0" w:line="240" w:lineRule="auto"/>
+        <w:rPr>
+          <w:rFonts w:ascii="Consolas" w:hAnsi="Consolas" w:cs="Consolas"/>
+          <w:sz w:val="28"/>
+          <w:szCs w:val="20"/>
+        </w:rPr>
+      </w:pPr>
+      <w:r>
+        <w:rPr>
+          <w:rFonts w:ascii="Consolas" w:hAnsi="Consolas" w:cs="Consolas"/>
+          <w:noProof/>
+          <w:sz w:val="28"/>
+          <w:szCs w:val="20"/>
+        </w:rPr>
+        <w:drawing>
+          <wp:inline distT="0" distB="0" distL="0" distR="0">
+            <wp:extent cx="5943600" cy="3819525"/>
+            <wp:effectExtent l="0" t="0" r="0" b="9525"/>
+            <wp:docPr id="2" name="Picture 2"/>
+            <wp:cNvGraphicFramePr>
+              <a:graphicFrameLocks xmlns:a="http://schemas.openxmlformats.org/drawingml/2006/main" noChangeAspect="1"/>
+            </wp:cNvGraphicFramePr>
+            <a:graphic xmlns:a="http://schemas.openxmlformats.org/drawingml/2006/main">
+              <a:graphicData uri="http://schemas.openxmlformats.org/drawingml/2006/picture">
+                <pic:pic xmlns:pic="http://schemas.openxmlformats.org/drawingml/2006/picture">
+                  <pic:nvPicPr>
+                    <pic:cNvPr id="0" name="Picture 1"/>
+                    <pic:cNvPicPr>
+                      <a:picLocks noChangeAspect="1" noChangeArrowheads="1"/>
+                    </pic:cNvPicPr>
+                  </pic:nvPicPr>
+                  <pic:blipFill>
+                    <a:blip r:embed="rId8">
+                      <a:extLst>
+                        <a:ext uri="{28A0092B-C50C-407E-A947-70E740481C1C}">
+                          <a14:useLocalDpi xmlns:a14="http://schemas.microsoft.com/office/drawing/2010/main" val="0"/>
+                        </a:ext>
+                      </a:extLst>
+                    </a:blip>
+                    <a:srcRect/>
+                    <a:stretch>
+                      <a:fillRect/>
+                    </a:stretch>
+                  </pic:blipFill>
+                  <pic:spPr bwMode="auto">
+                    <a:xfrm>
+                      <a:off x="0" y="0"/>
+                      <a:ext cx="5943600" cy="3819525"/>
+                    </a:xfrm>
+                    <a:prstGeom prst="rect">
+                      <a:avLst/>
+                    </a:prstGeom>
+                    <a:noFill/>
+                    <a:ln>
+                      <a:noFill/>
+                    </a:ln>
+                  </pic:spPr>
+                </pic:pic>
+              </a:graphicData>
+            </a:graphic>
+          </wp:inline>
+        </w:drawing>
+      </w:r>
+    </w:p>
+    <w:p>
+      <w:pPr>
+        <w:rPr>
+          <w:b/>
+          <w:sz w:val="24"/>
+        </w:rPr>
+      </w:pPr>
+    </w:p>
+    <w:p>
+      <w:pPr>
+        <w:rPr>
+          <w:b/>
+          <w:sz w:val="24"/>
+        </w:rPr>
+      </w:pPr>
+      <w:r>
+        <w:rPr>
+          <w:b/>
+          <w:sz w:val="24"/>
+        </w:rPr>
+        <w:lastRenderedPageBreak/>
+        <w:t>JPA Named Queries:</w:t>
+      </w:r>
+      <w:r>
+        <w:rPr>
+          <w:b/>
+          <w:noProof/>
+          <w:sz w:val="24"/>
+        </w:rPr>
+        <w:drawing>
+          <wp:inline distT="0" distB="0" distL="0" distR="0" wp14:anchorId="704DA6E0" wp14:editId="6E07DD8D">
+            <wp:extent cx="5943600" cy="3552825"/>
+            <wp:effectExtent l="0" t="0" r="0" b="9525"/>
+            <wp:docPr id="4" name="Picture 4"/>
+            <wp:cNvGraphicFramePr>
+              <a:graphicFrameLocks xmlns:a="http://schemas.openxmlformats.org/drawingml/2006/main" noChangeAspect="1"/>
+            </wp:cNvGraphicFramePr>
+            <a:graphic xmlns:a="http://schemas.openxmlformats.org/drawingml/2006/main">
+              <a:graphicData uri="http://schemas.openxmlformats.org/drawingml/2006/picture">
+                <pic:pic xmlns:pic="http://schemas.openxmlformats.org/drawingml/2006/picture">
+                  <pic:nvPicPr>
+                    <pic:cNvPr id="0" name="Picture 3"/>
+                    <pic:cNvPicPr>
+                      <a:picLocks noChangeAspect="1" noChangeArrowheads="1"/>
+                    </pic:cNvPicPr>
+                  </pic:nvPicPr>
+                  <pic:blipFill>
+                    <a:blip r:embed="rId9">
+                      <a:extLst>
+                        <a:ext uri="{28A0092B-C50C-407E-A947-70E740481C1C}">
+                          <a14:useLocalDpi xmlns:a14="http://schemas.microsoft.com/office/drawing/2010/main" val="0"/>
+                        </a:ext>
+                      </a:extLst>
+                    </a:blip>
+                    <a:srcRect/>
+                    <a:stretch>
+                      <a:fillRect/>
+                    </a:stretch>
+                  </pic:blipFill>
+                  <pic:spPr bwMode="auto">
+                    <a:xfrm>
+                      <a:off x="0" y="0"/>
+                      <a:ext cx="5943600" cy="3552825"/>
+                    </a:xfrm>
+                    <a:prstGeom prst="rect">
+                      <a:avLst/>
+                    </a:prstGeom>
+                    <a:noFill/>
+                    <a:ln>
+                      <a:noFill/>
+                    </a:ln>
+                  </pic:spPr>
+                </pic:pic>
+              </a:graphicData>
+            </a:graphic>
+          </wp:inline>
+        </w:drawing>
+      </w:r>
+    </w:p>
+    <w:p>
+      <w:pPr>
+        <w:rPr>
+          <w:sz w:val="24"/>
+        </w:rPr>
+      </w:pPr>
+      <w:r>
+        <w:rPr>
+          <w:sz w:val="24"/>
+        </w:rPr>
+        <w:t>Example:</w:t>
+      </w:r>
+    </w:p>
+    <w:p>
+      <w:pPr>
+        <w:rPr>
+          <w:sz w:val="24"/>
+        </w:rPr>
+      </w:pPr>
+      <w:r>
+        <w:rPr>
+          <w:noProof/>
+          <w:sz w:val="24"/>
+        </w:rPr>
+        <w:drawing>
+          <wp:inline distT="0" distB="0" distL="0" distR="0">
+            <wp:extent cx="5934075" cy="3819525"/>
+            <wp:effectExtent l="0" t="0" r="9525" b="9525"/>
+            <wp:docPr id="5" name="Picture 5"/>
+            <wp:cNvGraphicFramePr>
+              <a:graphicFrameLocks xmlns:a="http://schemas.openxmlformats.org/drawingml/2006/main" noChangeAspect="1"/>
+            </wp:cNvGraphicFramePr>
+            <a:graphic xmlns:a="http://schemas.openxmlformats.org/drawingml/2006/main">
+              <a:graphicData uri="http://schemas.openxmlformats.org/drawingml/2006/picture">
+                <pic:pic xmlns:pic="http://schemas.openxmlformats.org/drawingml/2006/picture">
+                  <pic:nvPicPr>
+                    <pic:cNvPr id="0" name="Picture 4"/>
+                    <pic:cNvPicPr>
+                      <a:picLocks noChangeAspect="1" noChangeArrowheads="1"/>
+                    </pic:cNvPicPr>
+                  </pic:nvPicPr>
+                  <pic:blipFill>
+                    <a:blip r:embed="rId10">
+                      <a:extLst>
+                        <a:ext uri="{28A0092B-C50C-407E-A947-70E740481C1C}">
+                          <a14:useLocalDpi xmlns:a14="http://schemas.microsoft.com/office/drawing/2010/main" val="0"/>
+                        </a:ext>
+                      </a:extLst>
+                    </a:blip>
+                    <a:srcRect/>
+                    <a:stretch>
+                      <a:fillRect/>
+                    </a:stretch>
+                  </pic:blipFill>
+                  <pic:spPr bwMode="auto">
+                    <a:xfrm>
+                      <a:off x="0" y="0"/>
+                      <a:ext cx="5934075" cy="3819525"/>
+                    </a:xfrm>
+                    <a:prstGeom prst="rect">
+                      <a:avLst/>
+                    </a:prstGeom>
+                    <a:noFill/>
+                    <a:ln>
+                      <a:noFill/>
+                    </a:ln>
+                  </pic:spPr>
+                </pic:pic>
+              </a:graphicData>
+            </a:graphic>
+          </wp:inline>
+        </w:drawing>
+      </w:r>
+    </w:p>
+    <w:p>
+      <w:r>
+        <w:rPr>
+          <w:noProof/>
+        </w:rPr>
+        <w:lastRenderedPageBreak/>
+        <w:drawing>
+          <wp:inline distT="0" distB="0" distL="0" distR="0">
+            <wp:extent cx="5943600" cy="3514725"/>
+            <wp:effectExtent l="0" t="0" r="0" b="9525"/>
+            <wp:docPr id="6" name="Picture 6"/>
+            <wp:cNvGraphicFramePr>
+              <a:graphicFrameLocks xmlns:a="http://schemas.openxmlformats.org/drawingml/2006/main" noChangeAspect="1"/>
+            </wp:cNvGraphicFramePr>
+            <a:graphic xmlns:a="http://schemas.openxmlformats.org/drawingml/2006/main">
+              <a:graphicData uri="http://schemas.openxmlformats.org/drawingml/2006/picture">
+                <pic:pic xmlns:pic="http://schemas.openxmlformats.org/drawingml/2006/picture">
+                  <pic:nvPicPr>
+                    <pic:cNvPr id="0" name="Picture 5"/>
+                    <pic:cNvPicPr>
+                      <a:picLocks noChangeAspect="1" noChangeArrowheads="1"/>
+                    </pic:cNvPicPr>
+                  </pic:nvPicPr>
+                  <pic:blipFill>
+                    <a:blip r:embed="rId11">
+                      <a:extLst>
+                        <a:ext uri="{28A0092B-C50C-407E-A947-70E740481C1C}">
+                          <a14:useLocalDpi xmlns:a14="http://schemas.microsoft.com/office/drawing/2010/main" val="0"/>
+                        </a:ext>
+                      </a:extLst>
+                    </a:blip>
+                    <a:srcRect/>
+                    <a:stretch>
+                      <a:fillRect/>
+                    </a:stretch>
+                  </pic:blipFill>
+                  <pic:spPr bwMode="auto">
+                    <a:xfrm>
+                      <a:off x="0" y="0"/>
+                      <a:ext cx="5943600" cy="3514725"/>
+                    </a:xfrm>
+                    <a:prstGeom prst="rect">
+                      <a:avLst/>
+                    </a:prstGeom>
+                    <a:noFill/>
+                    <a:ln>
+                      <a:noFill/>
+                    </a:ln>
+                  </pic:spPr>
+                </pic:pic>
+              </a:graphicData>
+            </a:graphic>
+          </wp:inline>
+        </w:drawing>
+      </w:r>
+    </w:p>
+    <w:p/>
+    <w:p>
+      <w:r>
+        <w:rPr>
+          <w:noProof/>
+        </w:rPr>
+        <w:drawing>
+          <wp:inline distT="0" distB="0" distL="0" distR="0">
+            <wp:extent cx="5943600" cy="2105025"/>
+            <wp:effectExtent l="0" t="0" r="0" b="9525"/>
+            <wp:docPr id="7" name="Picture 7"/>
+            <wp:cNvGraphicFramePr>
+              <a:graphicFrameLocks xmlns:a="http://schemas.openxmlformats.org/drawingml/2006/main" noChangeAspect="1"/>
+            </wp:cNvGraphicFramePr>
+            <a:graphic xmlns:a="http://schemas.openxmlformats.org/drawingml/2006/main">
+              <a:graphicData uri="http://schemas.openxmlformats.org/drawingml/2006/picture">
+                <pic:pic xmlns:pic="http://schemas.openxmlformats.org/drawingml/2006/picture">
+                  <pic:nvPicPr>
+                    <pic:cNvPr id="0" name="Picture 6"/>
+                    <pic:cNvPicPr>
+                      <a:picLocks noChangeAspect="1" noChangeArrowheads="1"/>
+                    </pic:cNvPicPr>
+                  </pic:nvPicPr>
+                  <pic:blipFill>
+                    <a:blip r:embed="rId12">
+                      <a:extLst>
+                        <a:ext uri="{28A0092B-C50C-407E-A947-70E740481C1C}">
+                          <a14:useLocalDpi xmlns:a14="http://schemas.microsoft.com/office/drawing/2010/main" val="0"/>
+                        </a:ext>
+                      </a:extLst>
+                    </a:blip>
+                    <a:srcRect/>
+                    <a:stretch>
+                      <a:fillRect/>
+                    </a:stretch>
+                  </pic:blipFill>
+                  <pic:spPr bwMode="auto">
+                    <a:xfrm>
+                      <a:off x="0" y="0"/>
+                      <a:ext cx="5943600" cy="2105025"/>
+                    </a:xfrm>
+                    <a:prstGeom prst="rect">
+                      <a:avLst/>
+                    </a:prstGeom>
+                    <a:noFill/>
+                    <a:ln>
+                      <a:noFill/>
+                    </a:ln>
+                  </pic:spPr>
+                </pic:pic>
+              </a:graphicData>
+            </a:graphic>
+          </wp:inline>
+        </w:drawing>
+      </w:r>
     </w:p>
     <w:p/>
     <w:p/>
     <w:p/>
     <w:p/>
     <w:p/>
+    <w:p/>
+    <w:p/>
+    <w:p>
+      <w:pPr>
+        <w:rPr>
+          <w:b/>
+          <w:sz w:val="24"/>
+        </w:rPr>
+      </w:pPr>
+      <w:r>
+        <w:rPr>
+          <w:b/>
+          <w:sz w:val="24"/>
+        </w:rPr>
+        <w:lastRenderedPageBreak/>
+        <w:t>@Query Annotation</w:t>
+      </w:r>
+    </w:p>
+    <w:p>
+      <w:pPr>
+        <w:rPr>
+          <w:b/>
+          <w:sz w:val="24"/>
+        </w:rPr>
+      </w:pPr>
+      <w:r>
+        <w:rPr>
+          <w:b/>
+          <w:noProof/>
+          <w:sz w:val="24"/>
+        </w:rPr>
+        <w:drawing>
+          <wp:inline distT="0" distB="0" distL="0" distR="0">
+            <wp:extent cx="5934075" cy="2466975"/>
+            <wp:effectExtent l="0" t="0" r="9525" b="9525"/>
+            <wp:docPr id="8" name="Picture 8"/>
+            <wp:cNvGraphicFramePr>
+              <a:graphicFrameLocks xmlns:a="http://schemas.openxmlformats.org/drawingml/2006/main" noChangeAspect="1"/>
+            </wp:cNvGraphicFramePr>
+            <a:graphic xmlns:a="http://schemas.openxmlformats.org/drawingml/2006/main">
+              <a:graphicData uri="http://schemas.openxmlformats.org/drawingml/2006/picture">
+                <pic:pic xmlns:pic="http://schemas.openxmlformats.org/drawingml/2006/picture">
+                  <pic:nvPicPr>
+                    <pic:cNvPr id="0" name="Picture 7"/>
+                    <pic:cNvPicPr>
+                      <a:picLocks noChangeAspect="1" noChangeArrowheads="1"/>
+                    </pic:cNvPicPr>
+                  </pic:nvPicPr>
+                  <pic:blipFill>
+                    <a:blip r:embed="rId13">
+                      <a:extLst>
+                        <a:ext uri="{28A0092B-C50C-407E-A947-70E740481C1C}">
+                          <a14:useLocalDpi xmlns:a14="http://schemas.microsoft.com/office/drawing/2010/main" val="0"/>
+                        </a:ext>
+                      </a:extLst>
+                    </a:blip>
+                    <a:srcRect/>
+                    <a:stretch>
+                      <a:fillRect/>
+                    </a:stretch>
+                  </pic:blipFill>
+                  <pic:spPr bwMode="auto">
+                    <a:xfrm>
+                      <a:off x="0" y="0"/>
+                      <a:ext cx="5934075" cy="2466975"/>
+                    </a:xfrm>
+                    <a:prstGeom prst="rect">
+                      <a:avLst/>
+                    </a:prstGeom>
+                    <a:noFill/>
+                    <a:ln>
+                      <a:noFill/>
+                    </a:ln>
+                  </pic:spPr>
+                </pic:pic>
+              </a:graphicData>
+            </a:graphic>
+          </wp:inline>
+        </w:drawing>
+      </w:r>
+    </w:p>
+    <w:p>
+      <w:pPr>
+        <w:rPr>
+          <w:b/>
+          <w:sz w:val="24"/>
+        </w:rPr>
+      </w:pPr>
+      <w:r>
+        <w:rPr>
+          <w:b/>
+          <w:sz w:val="24"/>
+        </w:rPr>
+        <w:t>Example:</w:t>
+      </w:r>
+    </w:p>
+    <w:p>
+      <w:pPr>
+        <w:rPr>
+          <w:b/>
+          <w:sz w:val="24"/>
+        </w:rPr>
+      </w:pPr>
+      <w:r>
+        <w:rPr>
+          <w:b/>
+          <w:noProof/>
+          <w:sz w:val="24"/>
+        </w:rPr>
+        <w:drawing>
+          <wp:inline distT="0" distB="0" distL="0" distR="0">
+            <wp:extent cx="5943600" cy="3743325"/>
+            <wp:effectExtent l="0" t="0" r="0" b="9525"/>
+            <wp:docPr id="9" name="Picture 9"/>
+            <wp:cNvGraphicFramePr>
+              <a:graphicFrameLocks xmlns:a="http://schemas.openxmlformats.org/drawingml/2006/main" noChangeAspect="1"/>
+            </wp:cNvGraphicFramePr>
+            <a:graphic xmlns:a="http://schemas.openxmlformats.org/drawingml/2006/main">
+              <a:graphicData uri="http://schemas.openxmlformats.org/drawingml/2006/picture">
+                <pic:pic xmlns:pic="http://schemas.openxmlformats.org/drawingml/2006/picture">
+                  <pic:nvPicPr>
+                    <pic:cNvPr id="0" name="Picture 8"/>
+                    <pic:cNvPicPr>
+                      <a:picLocks noChangeAspect="1" noChangeArrowheads="1"/>
+                    </pic:cNvPicPr>
+                  </pic:nvPicPr>
+                  <pic:blipFill>
+                    <a:blip r:embed="rId14">
+                      <a:extLst>
+                        <a:ext uri="{28A0092B-C50C-407E-A947-70E740481C1C}">
+                          <a14:useLocalDpi xmlns:a14="http://schemas.microsoft.com/office/drawing/2010/main" val="0"/>
+                        </a:ext>
+                      </a:extLst>
+                    </a:blip>
+                    <a:srcRect/>
+                    <a:stretch>
+                      <a:fillRect/>
+                    </a:stretch>
+                  </pic:blipFill>
+                  <pic:spPr bwMode="auto">
+                    <a:xfrm>
+                      <a:off x="0" y="0"/>
+                      <a:ext cx="5943600" cy="3743325"/>
+                    </a:xfrm>
+                    <a:prstGeom prst="rect">
+                      <a:avLst/>
+                    </a:prstGeom>
+                    <a:noFill/>
+                    <a:ln>
+                      <a:noFill/>
+                    </a:ln>
+                  </pic:spPr>
+                </pic:pic>
+              </a:graphicData>
+            </a:graphic>
+          </wp:inline>
+        </w:drawing>
+      </w:r>
+    </w:p>
+    <w:p>
+      <w:pPr>
+        <w:rPr>
+          <w:b/>
+          <w:sz w:val="24"/>
+        </w:rPr>
+      </w:pPr>
+    </w:p>
+    <w:p>
+      <w:pPr>
+        <w:rPr>
+          <w:b/>
+          <w:sz w:val="24"/>
+        </w:rPr>
+      </w:pPr>
+    </w:p>
+    <w:p>
+      <w:pPr>
+        <w:rPr>
+          <w:b/>
+          <w:sz w:val="24"/>
+        </w:rPr>
+      </w:pPr>
+      <w:bookmarkStart w:id="0" w:name="_GoBack"/>
+      <w:r>
+        <w:rPr>
+          <w:b/>
+          <w:noProof/>
+          <w:sz w:val="24"/>
+        </w:rPr>
+        <w:lastRenderedPageBreak/>
+        <w:drawing>
+          <wp:inline distT="0" distB="0" distL="0" distR="0">
+            <wp:extent cx="5934075" cy="3352800"/>
+            <wp:effectExtent l="0" t="0" r="9525" b="0"/>
+            <wp:docPr id="10" name="Picture 10"/>
+            <wp:cNvGraphicFramePr>
+              <a:graphicFrameLocks xmlns:a="http://schemas.openxmlformats.org/drawingml/2006/main" noChangeAspect="1"/>
+            </wp:cNvGraphicFramePr>
+            <a:graphic xmlns:a="http://schemas.openxmlformats.org/drawingml/2006/main">
+              <a:graphicData uri="http://schemas.openxmlformats.org/drawingml/2006/picture">
+                <pic:pic xmlns:pic="http://schemas.openxmlformats.org/drawingml/2006/picture">
+                  <pic:nvPicPr>
+                    <pic:cNvPr id="0" name="Picture 9"/>
+                    <pic:cNvPicPr>
+                      <a:picLocks noChangeAspect="1" noChangeArrowheads="1"/>
+                    </pic:cNvPicPr>
+                  </pic:nvPicPr>
+                  <pic:blipFill>
+                    <a:blip r:embed="rId15">
+                      <a:extLst>
+                        <a:ext uri="{28A0092B-C50C-407E-A947-70E740481C1C}">
+                          <a14:useLocalDpi xmlns:a14="http://schemas.microsoft.com/office/drawing/2010/main" val="0"/>
+                        </a:ext>
+                      </a:extLst>
+                    </a:blip>
+                    <a:srcRect/>
+                    <a:stretch>
+                      <a:fillRect/>
+                    </a:stretch>
+                  </pic:blipFill>
+                  <pic:spPr bwMode="auto">
+                    <a:xfrm>
+                      <a:off x="0" y="0"/>
+                      <a:ext cx="5934075" cy="3352800"/>
+                    </a:xfrm>
+                    <a:prstGeom prst="rect">
+                      <a:avLst/>
+                    </a:prstGeom>
+                    <a:noFill/>
+                    <a:ln>
+                      <a:noFill/>
+                    </a:ln>
+                  </pic:spPr>
+                </pic:pic>
+              </a:graphicData>
+            </a:graphic>
+          </wp:inline>
+        </w:drawing>
+      </w:r>
+      <w:bookmarkEnd w:id="0"/>
+    </w:p>
     <w:sectPr>
       <w:pgSz w:w="12240" w:h="15840"/>
       <w:pgMar w:top="1440" w:right="1440" w:bottom="1440" w:left="1440" w:header="720" w:footer="720" w:gutter="0"/>
@@ -2349,6 +3487,119 @@
     </w:lvl>
   </w:abstractNum>
   <w:abstractNum w:abstractNumId="4">
+    <w:nsid w:val="372F4442"/>
+    <w:multiLevelType w:val="hybridMultilevel"/>
+    <w:tmpl w:val="B1208DCC"/>
+    <w:lvl w:ilvl="0" w:tplc="04090001">
+      <w:start w:val="1"/>
+      <w:numFmt w:val="bullet"/>
+      <w:lvlText w:val=""/>
+      <w:lvlJc w:val="left"/>
+      <w:pPr>
+        <w:ind w:left="720" w:hanging="360"/>
+      </w:pPr>
+      <w:rPr>
+        <w:rFonts w:ascii="Symbol" w:hAnsi="Symbol" w:hint="default"/>
+      </w:rPr>
+    </w:lvl>
+    <w:lvl w:ilvl="1" w:tplc="04090003" w:tentative="1">
+      <w:start w:val="1"/>
+      <w:numFmt w:val="bullet"/>
+      <w:lvlText w:val="o"/>
+      <w:lvlJc w:val="left"/>
+      <w:pPr>
+        <w:ind w:left="1440" w:hanging="360"/>
+      </w:pPr>
+      <w:rPr>
+        <w:rFonts w:ascii="Courier New" w:hAnsi="Courier New" w:cs="Courier New" w:hint="default"/>
+      </w:rPr>
+    </w:lvl>
+    <w:lvl w:ilvl="2" w:tplc="04090005" w:tentative="1">
+      <w:start w:val="1"/>
+      <w:numFmt w:val="bullet"/>
+      <w:lvlText w:val=""/>
+      <w:lvlJc w:val="left"/>
+      <w:pPr>
+        <w:ind w:left="2160" w:hanging="360"/>
+      </w:pPr>
+      <w:rPr>
+        <w:rFonts w:ascii="Wingdings" w:hAnsi="Wingdings" w:hint="default"/>
+      </w:rPr>
+    </w:lvl>
+    <w:lvl w:ilvl="3" w:tplc="04090001" w:tentative="1">
+      <w:start w:val="1"/>
+      <w:numFmt w:val="bullet"/>
+      <w:lvlText w:val=""/>
+      <w:lvlJc w:val="left"/>
+      <w:pPr>
+        <w:ind w:left="2880" w:hanging="360"/>
+      </w:pPr>
+      <w:rPr>
+        <w:rFonts w:ascii="Symbol" w:hAnsi="Symbol" w:hint="default"/>
+      </w:rPr>
+    </w:lvl>
+    <w:lvl w:ilvl="4" w:tplc="04090003" w:tentative="1">
+      <w:start w:val="1"/>
+      <w:numFmt w:val="bullet"/>
+      <w:lvlText w:val="o"/>
+      <w:lvlJc w:val="left"/>
+      <w:pPr>
+        <w:ind w:left="3600" w:hanging="360"/>
+      </w:pPr>
+      <w:rPr>
+        <w:rFonts w:ascii="Courier New" w:hAnsi="Courier New" w:cs="Courier New" w:hint="default"/>
+      </w:rPr>
+    </w:lvl>
+    <w:lvl w:ilvl="5" w:tplc="04090005" w:tentative="1">
+      <w:start w:val="1"/>
+      <w:numFmt w:val="bullet"/>
+      <w:lvlText w:val=""/>
+      <w:lvlJc w:val="left"/>
+      <w:pPr>
+        <w:ind w:left="4320" w:hanging="360"/>
+      </w:pPr>
+      <w:rPr>
+        <w:rFonts w:ascii="Wingdings" w:hAnsi="Wingdings" w:hint="default"/>
+      </w:rPr>
+    </w:lvl>
+    <w:lvl w:ilvl="6" w:tplc="04090001" w:tentative="1">
+      <w:start w:val="1"/>
+      <w:numFmt w:val="bullet"/>
+      <w:lvlText w:val=""/>
+      <w:lvlJc w:val="left"/>
+      <w:pPr>
+        <w:ind w:left="5040" w:hanging="360"/>
+      </w:pPr>
+      <w:rPr>
+        <w:rFonts w:ascii="Symbol" w:hAnsi="Symbol" w:hint="default"/>
+      </w:rPr>
+    </w:lvl>
+    <w:lvl w:ilvl="7" w:tplc="04090003" w:tentative="1">
+      <w:start w:val="1"/>
+      <w:numFmt w:val="bullet"/>
+      <w:lvlText w:val="o"/>
+      <w:lvlJc w:val="left"/>
+      <w:pPr>
+        <w:ind w:left="5760" w:hanging="360"/>
+      </w:pPr>
+      <w:rPr>
+        <w:rFonts w:ascii="Courier New" w:hAnsi="Courier New" w:cs="Courier New" w:hint="default"/>
+      </w:rPr>
+    </w:lvl>
+    <w:lvl w:ilvl="8" w:tplc="04090005" w:tentative="1">
+      <w:start w:val="1"/>
+      <w:numFmt w:val="bullet"/>
+      <w:lvlText w:val=""/>
+      <w:lvlJc w:val="left"/>
+      <w:pPr>
+        <w:ind w:left="6480" w:hanging="360"/>
+      </w:pPr>
+      <w:rPr>
+        <w:rFonts w:ascii="Wingdings" w:hAnsi="Wingdings" w:hint="default"/>
+      </w:rPr>
+    </w:lvl>
+  </w:abstractNum>
+  <w:abstractNum w:abstractNumId="5">
     <w:nsid w:val="3A1F6420"/>
     <w:multiLevelType w:val="hybridMultilevel"/>
     <w:tmpl w:val="E3C45FF2"/>
@@ -2461,120 +3712,120 @@
       </w:rPr>
     </w:lvl>
   </w:abstractNum>
-  <w:abstractNum w:abstractNumId="5">
+  <w:abstractNum w:abstractNumId="6">
     <w:nsid w:val="42DD5EAD"/>
     <w:multiLevelType w:val="hybridMultilevel"/>
-    <w:tmpl w:val="5E66EBA0"/>
-    <w:lvl w:ilvl="0" w:tplc="0409000B">
-      <w:start w:val="1"/>
-      <w:numFmt w:val="bullet"/>
-      <w:lvlText w:val=""/>
+    <w:tmpl w:val="AA1A3DC2"/>
+    <w:lvl w:ilvl="0" w:tplc="04090001">
+      <w:start w:val="1"/>
+      <w:numFmt w:val="bullet"/>
+      <w:lvlText w:val=""/>
       <w:lvlJc w:val="left"/>
       <w:pPr>
         <w:ind w:left="720" w:hanging="360"/>
       </w:pPr>
       <w:rPr>
+        <w:rFonts w:ascii="Symbol" w:hAnsi="Symbol" w:hint="default"/>
+      </w:rPr>
+    </w:lvl>
+    <w:lvl w:ilvl="1" w:tplc="0409000F">
+      <w:start w:val="1"/>
+      <w:numFmt w:val="decimal"/>
+      <w:lvlText w:val="%2."/>
+      <w:lvlJc w:val="left"/>
+      <w:pPr>
+        <w:ind w:left="1440" w:hanging="360"/>
+      </w:pPr>
+      <w:rPr>
+        <w:rFonts w:hint="default"/>
+      </w:rPr>
+    </w:lvl>
+    <w:lvl w:ilvl="2" w:tplc="04090005" w:tentative="1">
+      <w:start w:val="1"/>
+      <w:numFmt w:val="bullet"/>
+      <w:lvlText w:val=""/>
+      <w:lvlJc w:val="left"/>
+      <w:pPr>
+        <w:ind w:left="2160" w:hanging="360"/>
+      </w:pPr>
+      <w:rPr>
         <w:rFonts w:ascii="Wingdings" w:hAnsi="Wingdings" w:hint="default"/>
       </w:rPr>
     </w:lvl>
-    <w:lvl w:ilvl="1" w:tplc="04090003" w:tentative="1">
+    <w:lvl w:ilvl="3" w:tplc="04090001" w:tentative="1">
+      <w:start w:val="1"/>
+      <w:numFmt w:val="bullet"/>
+      <w:lvlText w:val=""/>
+      <w:lvlJc w:val="left"/>
+      <w:pPr>
+        <w:ind w:left="2880" w:hanging="360"/>
+      </w:pPr>
+      <w:rPr>
+        <w:rFonts w:ascii="Symbol" w:hAnsi="Symbol" w:hint="default"/>
+      </w:rPr>
+    </w:lvl>
+    <w:lvl w:ilvl="4" w:tplc="04090003" w:tentative="1">
       <w:start w:val="1"/>
       <w:numFmt w:val="bullet"/>
       <w:lvlText w:val="o"/>
       <w:lvlJc w:val="left"/>
       <w:pPr>
-        <w:ind w:left="1440" w:hanging="360"/>
+        <w:ind w:left="3600" w:hanging="360"/>
       </w:pPr>
       <w:rPr>
         <w:rFonts w:ascii="Courier New" w:hAnsi="Courier New" w:cs="Courier New" w:hint="default"/>
       </w:rPr>
     </w:lvl>
-    <w:lvl w:ilvl="2" w:tplc="04090005" w:tentative="1">
+    <w:lvl w:ilvl="5" w:tplc="04090005" w:tentative="1">
       <w:start w:val="1"/>
       <w:numFmt w:val="bullet"/>
       <w:lvlText w:val=""/>
       <w:lvlJc w:val="left"/>
       <w:pPr>
-        <w:ind w:left="2160" w:hanging="360"/>
+        <w:ind w:left="4320" w:hanging="360"/>
       </w:pPr>
       <w:rPr>
         <w:rFonts w:ascii="Wingdings" w:hAnsi="Wingdings" w:hint="default"/>
       </w:rPr>
     </w:lvl>
-    <w:lvl w:ilvl="3" w:tplc="04090001" w:tentative="1">
+    <w:lvl w:ilvl="6" w:tplc="04090001" w:tentative="1">
       <w:start w:val="1"/>
       <w:numFmt w:val="bullet"/>
       <w:lvlText w:val=""/>
       <w:lvlJc w:val="left"/>
       <w:pPr>
-        <w:ind w:left="2880" w:hanging="360"/>
+        <w:ind w:left="5040" w:hanging="360"/>
       </w:pPr>
       <w:rPr>
         <w:rFonts w:ascii="Symbol" w:hAnsi="Symbol" w:hint="default"/>
       </w:rPr>
     </w:lvl>
-    <w:lvl w:ilvl="4" w:tplc="04090003" w:tentative="1">
+    <w:lvl w:ilvl="7" w:tplc="04090003" w:tentative="1">
       <w:start w:val="1"/>
       <w:numFmt w:val="bullet"/>
       <w:lvlText w:val="o"/>
       <w:lvlJc w:val="left"/>
       <w:pPr>
-        <w:ind w:left="3600" w:hanging="360"/>
+        <w:ind w:left="5760" w:hanging="360"/>
       </w:pPr>
       <w:rPr>
         <w:rFonts w:ascii="Courier New" w:hAnsi="Courier New" w:cs="Courier New" w:hint="default"/>
       </w:rPr>
     </w:lvl>
-    <w:lvl w:ilvl="5" w:tplc="04090005" w:tentative="1">
+    <w:lvl w:ilvl="8" w:tplc="04090005" w:tentative="1">
       <w:start w:val="1"/>
       <w:numFmt w:val="bullet"/>
       <w:lvlText w:val=""/>
       <w:lvlJc w:val="left"/>
       <w:pPr>
-        <w:ind w:left="4320" w:hanging="360"/>
+        <w:ind w:left="6480" w:hanging="360"/>
       </w:pPr>
       <w:rPr>
         <w:rFonts w:ascii="Wingdings" w:hAnsi="Wingdings" w:hint="default"/>
       </w:rPr>
     </w:lvl>
-    <w:lvl w:ilvl="6" w:tplc="04090001" w:tentative="1">
-      <w:start w:val="1"/>
-      <w:numFmt w:val="bullet"/>
-      <w:lvlText w:val=""/>
-      <w:lvlJc w:val="left"/>
-      <w:pPr>
-        <w:ind w:left="5040" w:hanging="360"/>
-      </w:pPr>
-      <w:rPr>
-        <w:rFonts w:ascii="Symbol" w:hAnsi="Symbol" w:hint="default"/>
-      </w:rPr>
-    </w:lvl>
-    <w:lvl w:ilvl="7" w:tplc="04090003" w:tentative="1">
-      <w:start w:val="1"/>
-      <w:numFmt w:val="bullet"/>
-      <w:lvlText w:val="o"/>
-      <w:lvlJc w:val="left"/>
-      <w:pPr>
-        <w:ind w:left="5760" w:hanging="360"/>
-      </w:pPr>
-      <w:rPr>
-        <w:rFonts w:ascii="Courier New" w:hAnsi="Courier New" w:cs="Courier New" w:hint="default"/>
-      </w:rPr>
-    </w:lvl>
-    <w:lvl w:ilvl="8" w:tplc="04090005" w:tentative="1">
-      <w:start w:val="1"/>
-      <w:numFmt w:val="bullet"/>
-      <w:lvlText w:val=""/>
-      <w:lvlJc w:val="left"/>
-      <w:pPr>
-        <w:ind w:left="6480" w:hanging="360"/>
-      </w:pPr>
-      <w:rPr>
-        <w:rFonts w:ascii="Wingdings" w:hAnsi="Wingdings" w:hint="default"/>
-      </w:rPr>
-    </w:lvl>
   </w:abstractNum>
-  <w:abstractNum w:abstractNumId="6">
+  <w:abstractNum w:abstractNumId="7">
     <w:nsid w:val="47F83298"/>
     <w:multiLevelType w:val="hybridMultilevel"/>
     <w:tmpl w:val="557617A4"/>
@@ -2660,7 +3911,7 @@
       </w:pPr>
     </w:lvl>
   </w:abstractNum>
-  <w:abstractNum w:abstractNumId="7">
+  <w:abstractNum w:abstractNumId="8">
     <w:nsid w:val="4EAE3B63"/>
     <w:multiLevelType w:val="hybridMultilevel"/>
     <w:tmpl w:val="8F0C252C"/>
@@ -2773,7 +4024,7 @@
       </w:rPr>
     </w:lvl>
   </w:abstractNum>
-  <w:abstractNum w:abstractNumId="8">
+  <w:abstractNum w:abstractNumId="9">
     <w:nsid w:val="64073263"/>
     <w:multiLevelType w:val="hybridMultilevel"/>
     <w:tmpl w:val="7672633E"/>
@@ -2860,10 +4111,10 @@
     </w:lvl>
   </w:abstractNum>
   <w:num w:numId="1">
-    <w:abstractNumId w:val="5"/>
+    <w:abstractNumId w:val="6"/>
   </w:num>
   <w:num w:numId="2">
-    <w:abstractNumId w:val="7"/>
+    <w:abstractNumId w:val="8"/>
   </w:num>
   <w:num w:numId="3">
     <w:abstractNumId w:val="0"/>
@@ -2875,16 +4126,19 @@
     <w:abstractNumId w:val="2"/>
   </w:num>
   <w:num w:numId="6">
-    <w:abstractNumId w:val="4"/>
+    <w:abstractNumId w:val="5"/>
   </w:num>
   <w:num w:numId="7">
-    <w:abstractNumId w:val="8"/>
+    <w:abstractNumId w:val="9"/>
   </w:num>
   <w:num w:numId="8">
-    <w:abstractNumId w:val="6"/>
+    <w:abstractNumId w:val="7"/>
   </w:num>
   <w:num w:numId="9">
     <w:abstractNumId w:val="3"/>
+  </w:num>
+  <w:num w:numId="10">
+    <w:abstractNumId w:val="4"/>
   </w:num>
 </w:numbering>
 </file>
@@ -3360,6 +4614,18 @@
       <w:szCs w:val="20"/>
     </w:rPr>
   </w:style>
+  <w:style w:type="character" w:styleId="Hyperlink">
+    <w:name w:val="Hyperlink"/>
+    <w:basedOn w:val="DefaultParagraphFont"/>
+    <w:uiPriority w:val="99"/>
+    <w:semiHidden/>
+    <w:unhideWhenUsed/>
+    <w:rsid w:val="004E256C"/>
+    <w:rPr>
+      <w:color w:val="0000FF"/>
+      <w:u w:val="single"/>
+    </w:rPr>
+  </w:style>
 </w:styles>
 </file>
 
@@ -3622,4 +4888,16 @@
     </a:ext>
   </a:extLst>
 </a:theme>
+</file>
+
+<file path=customXml/item1.xml><?xml version="1.0" encoding="utf-8"?>
+<b:Sources xmlns:b="http://schemas.openxmlformats.org/officeDocument/2006/bibliography" xmlns="http://schemas.openxmlformats.org/officeDocument/2006/bibliography" SelectedStyle="\APASixthEditionOfficeOnline.xsl" StyleName="APA" Version="6"/>
+</file>
+
+<file path=customXml/itemProps1.xml><?xml version="1.0" encoding="utf-8"?>
+<ds:datastoreItem xmlns:ds="http://schemas.openxmlformats.org/officeDocument/2006/customXml" ds:itemID="{3D40C2A4-746E-4BB2-8C6A-E2B3AAC29A2B}">
+  <ds:schemaRefs>
+    <ds:schemaRef ds:uri="http://schemas.openxmlformats.org/officeDocument/2006/bibliography"/>
+  </ds:schemaRefs>
+</ds:datastoreItem>
 </file>
</xml_diff>